<commit_message>
Added formative meth design draft document
</commit_message>
<xml_diff>
--- a/Project_report.docx
+++ b/Project_report.docx
@@ -39,7 +39,7 @@
                     </pic:cNvPicPr>
                   </pic:nvPicPr>
                   <pic:blipFill>
-                    <a:blip r:embed="rId4" cstate="print">
+                    <a:blip r:embed="rId5" cstate="print">
                       <a:extLst>
                         <a:ext uri="{28A0092B-C50C-407E-A947-70E740481C1C}">
                           <a14:useLocalDpi xmlns:a14="http://schemas.microsoft.com/office/drawing/2010/main" val="0"/>
@@ -109,11 +109,17 @@
       </w:r>
       <w:r>
         <w:rPr>
-          <w:color w:val="FF0000"/>
           <w:sz w:val="24"/>
           <w:szCs w:val="24"/>
         </w:rPr>
-        <w:t>(BSc ?)</w:t>
+        <w:t>B</w:t>
+      </w:r>
+      <w:r>
+        <w:rPr>
+          <w:sz w:val="24"/>
+          <w:szCs w:val="24"/>
+        </w:rPr>
+        <w:t>Eng</w:t>
       </w:r>
     </w:p>
     <w:p>
@@ -387,6 +393,7 @@
     <w:lsdException w:name="HTML Sample" w:semiHidden="1" w:unhideWhenUsed="1"/>
     <w:lsdException w:name="HTML Typewriter" w:semiHidden="1" w:unhideWhenUsed="1"/>
     <w:lsdException w:name="HTML Variable" w:semiHidden="1" w:unhideWhenUsed="1"/>
+    <w:lsdException w:name="Normal Table" w:semiHidden="1" w:unhideWhenUsed="1"/>
     <w:lsdException w:name="annotation subject" w:semiHidden="1" w:unhideWhenUsed="1"/>
     <w:lsdException w:name="No List" w:semiHidden="1" w:unhideWhenUsed="1"/>
     <w:lsdException w:name="Outline List 1" w:semiHidden="1" w:unhideWhenUsed="1"/>
@@ -433,8 +440,10 @@
     <w:lsdException w:name="Table Subtle 2" w:semiHidden="1" w:unhideWhenUsed="1"/>
     <w:lsdException w:name="Table Web 1" w:semiHidden="1" w:unhideWhenUsed="1"/>
     <w:lsdException w:name="Table Web 2" w:semiHidden="1" w:unhideWhenUsed="1"/>
+    <w:lsdException w:name="Table Web 3" w:semiHidden="1" w:unhideWhenUsed="1"/>
     <w:lsdException w:name="Balloon Text" w:semiHidden="1" w:unhideWhenUsed="1"/>
     <w:lsdException w:name="Table Grid" w:uiPriority="39"/>
+    <w:lsdException w:name="Table Theme" w:semiHidden="1" w:unhideWhenUsed="1"/>
     <w:lsdException w:name="Placeholder Text" w:semiHidden="1"/>
     <w:lsdException w:name="No Spacing" w:uiPriority="1" w:qFormat="1"/>
     <w:lsdException w:name="Light Shading" w:uiPriority="60"/>
@@ -1076,4 +1085,37 @@
     </a:ext>
   </a:extLst>
 </a:theme>
+</file>
+
+<file path=customXml/item1.xml><?xml version="1.0" encoding="utf-8"?>
+<b:Sources xmlns:b="http://schemas.openxmlformats.org/officeDocument/2006/bibliography" xmlns="http://schemas.openxmlformats.org/officeDocument/2006/bibliography" SelectedStyle="\IEEE2006OfficeOnline.xsl" StyleName="IEEE" Version="2006">
+  <b:Source>
+    <b:Tag>Low99</b:Tag>
+    <b:SourceType>JournalArticle</b:SourceType>
+    <b:Guid>{EEAC244D-F464-48DD-A190-9ED18B0C0D15}</b:Guid>
+    <b:Title>Object Recognition from Local Scale-Invariant Features</b:Title>
+    <b:JournalName>Proceedings of the Seventh IEEE International Conference on Computer Vision</b:JournalName>
+    <b:Year>1999</b:Year>
+    <b:Author>
+      <b:Author>
+        <b:NameList>
+          <b:Person>
+            <b:Last>Lowe</b:Last>
+            <b:Middle>G</b:Middle>
+            <b:First>David</b:First>
+          </b:Person>
+        </b:NameList>
+      </b:Author>
+    </b:Author>
+    <b:RefOrder>1</b:RefOrder>
+  </b:Source>
+</b:Sources>
+</file>
+
+<file path=customXml/itemProps1.xml><?xml version="1.0" encoding="utf-8"?>
+<ds:datastoreItem xmlns:ds="http://schemas.openxmlformats.org/officeDocument/2006/customXml" ds:itemID="{4E6302EF-7374-4C4F-A0EB-F3C3DCA7E8A8}">
+  <ds:schemaRefs>
+    <ds:schemaRef ds:uri="http://schemas.openxmlformats.org/officeDocument/2006/bibliography"/>
+  </ds:schemaRefs>
+</ds:datastoreItem>
 </file>
</xml_diff>